<commit_message>
UPD: added test data files
</commit_message>
<xml_diff>
--- a/lab_01/docs/report.docx
+++ b/lab_01/docs/report.docx
@@ -1,6 +1,6 @@
 
 <file path=word/document.xml><?xml version="1.0" encoding="utf-8"?>
-<w:document xmlns:wpc="http://schemas.microsoft.com/office/word/2010/wordprocessingCanvas" xmlns:cx="http://schemas.microsoft.com/office/drawing/2014/chartex" xmlns:cx1="http://schemas.microsoft.com/office/drawing/2015/9/8/chartex" xmlns:cx2="http://schemas.microsoft.com/office/drawing/2015/10/21/chartex" xmlns:cx3="http://schemas.microsoft.com/office/drawing/2016/5/9/chartex" xmlns:cx4="http://schemas.microsoft.com/office/drawing/2016/5/10/chartex" xmlns:cx5="http://schemas.microsoft.com/office/drawing/2016/5/11/chartex" xmlns:cx6="http://schemas.microsoft.com/office/drawing/2016/5/12/chartex" xmlns:cx7="http://schemas.microsoft.com/office/drawing/2016/5/13/chartex" xmlns:cx8="http://schemas.microsoft.com/office/drawing/2016/5/14/chartex" xmlns:mc="http://schemas.openxmlformats.org/markup-compatibility/2006" xmlns:aink="http://schemas.microsoft.com/office/drawing/2016/ink" xmlns:am3d="http://schemas.microsoft.com/office/drawing/2017/model3d" xmlns:o="urn:schemas-microsoft-com:office:office" xmlns:r="http://schemas.openxmlformats.org/officeDocument/2006/relationships" xmlns:m="http://schemas.openxmlformats.org/officeDocument/2006/math" xmlns:v="urn:schemas-microsoft-com:vml" xmlns:wp14="http://schemas.microsoft.com/office/word/2010/wordprocessingDrawing" xmlns:wp="http://schemas.openxmlformats.org/drawingml/2006/wordprocessingDrawing" xmlns:w10="urn:schemas-microsoft-com:office:word" xmlns:w="http://schemas.openxmlformats.org/wordprocessingml/2006/main" xmlns:w14="http://schemas.microsoft.com/office/word/2010/wordml" xmlns:w15="http://schemas.microsoft.com/office/word/2012/wordml" xmlns:w16cid="http://schemas.microsoft.com/office/word/2016/wordml/cid" xmlns:w16se="http://schemas.microsoft.com/office/word/2015/wordml/symex" xmlns:wpg="http://schemas.microsoft.com/office/word/2010/wordprocessingGroup" xmlns:wpi="http://schemas.microsoft.com/office/word/2010/wordprocessingInk" xmlns:wne="http://schemas.microsoft.com/office/word/2006/wordml" xmlns:wps="http://schemas.microsoft.com/office/word/2010/wordprocessingShape" mc:Ignorable="w14 w15 w16se w16cid wp14">
+<w:document xmlns:wpc="http://schemas.microsoft.com/office/word/2010/wordprocessingCanvas" xmlns:cx="http://schemas.microsoft.com/office/drawing/2014/chartex" xmlns:cx1="http://schemas.microsoft.com/office/drawing/2015/9/8/chartex" xmlns:cx2="http://schemas.microsoft.com/office/drawing/2015/10/21/chartex" xmlns:cx3="http://schemas.microsoft.com/office/drawing/2016/5/9/chartex" xmlns:cx4="http://schemas.microsoft.com/office/drawing/2016/5/10/chartex" xmlns:cx5="http://schemas.microsoft.com/office/drawing/2016/5/11/chartex" xmlns:cx6="http://schemas.microsoft.com/office/drawing/2016/5/12/chartex" xmlns:cx7="http://schemas.microsoft.com/office/drawing/2016/5/13/chartex" xmlns:cx8="http://schemas.microsoft.com/office/drawing/2016/5/14/chartex" xmlns:mc="http://schemas.openxmlformats.org/markup-compatibility/2006" xmlns:aink="http://schemas.microsoft.com/office/drawing/2016/ink" xmlns:am3d="http://schemas.microsoft.com/office/drawing/2017/model3d" xmlns:o="urn:schemas-microsoft-com:office:office" xmlns:r="http://schemas.openxmlformats.org/officeDocument/2006/relationships" xmlns:m="http://schemas.openxmlformats.org/officeDocument/2006/math" xmlns:v="urn:schemas-microsoft-com:vml" xmlns:wp14="http://schemas.microsoft.com/office/word/2010/wordprocessingDrawing" xmlns:wp="http://schemas.openxmlformats.org/drawingml/2006/wordprocessingDrawing" xmlns:w10="urn:schemas-microsoft-com:office:word" xmlns:w="http://schemas.openxmlformats.org/wordprocessingml/2006/main" xmlns:w14="http://schemas.microsoft.com/office/word/2010/wordml" xmlns:w15="http://schemas.microsoft.com/office/word/2012/wordml" xmlns:w16cex="http://schemas.microsoft.com/office/word/2018/wordml/cex" xmlns:w16cid="http://schemas.microsoft.com/office/word/2016/wordml/cid" xmlns:w16="http://schemas.microsoft.com/office/word/2018/wordml" xmlns:w16sdtdh="http://schemas.microsoft.com/office/word/2020/wordml/sdtdatahash" xmlns:w16se="http://schemas.microsoft.com/office/word/2015/wordml/symex" xmlns:wpg="http://schemas.microsoft.com/office/word/2010/wordprocessingGroup" xmlns:wpi="http://schemas.microsoft.com/office/word/2010/wordprocessingInk" xmlns:wne="http://schemas.microsoft.com/office/word/2006/wordml" xmlns:wps="http://schemas.microsoft.com/office/word/2010/wordprocessingShape" mc:Ignorable="w14 w15 w16se w16cid w16 w16cex w16sdtdh wp14">
   <w:body>
     <w:p>
       <w:pPr>
@@ -1182,105 +1182,10 @@
         <w:t xml:space="preserve"> </w:t>
       </w:r>
       <w:r>
-        <w:t>строка, удовлетворяющая следующему регулярному выражению:</w:t>
-      </w:r>
-    </w:p>
-    <w:p>
-      <w:pPr>
-        <w:pStyle w:val="HTML"/>
-        <w:jc w:val="center"/>
-        <w:rPr>
-          <w:sz w:val="24"/>
-          <w:szCs w:val="24"/>
-        </w:rPr>
-      </w:pPr>
-      <w:r>
-        <w:rPr>
-          <w:sz w:val="24"/>
-          <w:szCs w:val="24"/>
-        </w:rPr>
-        <w:t>^[+-</w:t>
-      </w:r>
-      <w:proofErr w:type="gramStart"/>
-      <w:r>
-        <w:rPr>
-          <w:sz w:val="24"/>
-          <w:szCs w:val="24"/>
-        </w:rPr>
-        <w:t>]?(</w:t>
-      </w:r>
-      <w:proofErr w:type="gramEnd"/>
-      <w:r>
-        <w:rPr>
-          <w:sz w:val="24"/>
-          <w:szCs w:val="24"/>
-        </w:rPr>
-        <w:t>[0-9]+([.][0-9]*)?([</w:t>
-      </w:r>
-      <w:proofErr w:type="spellStart"/>
-      <w:r>
-        <w:rPr>
-          <w:sz w:val="24"/>
-          <w:szCs w:val="24"/>
-        </w:rPr>
-        <w:t>eE</w:t>
-      </w:r>
-      <w:proofErr w:type="spellEnd"/>
-      <w:r>
-        <w:rPr>
-          <w:sz w:val="24"/>
-          <w:szCs w:val="24"/>
-        </w:rPr>
-        <w:t>][+-]?[0-9]+)?|</w:t>
-      </w:r>
-    </w:p>
-    <w:p>
-      <w:pPr>
-        <w:pStyle w:val="HTML"/>
-        <w:jc w:val="center"/>
-        <w:rPr>
-          <w:sz w:val="24"/>
-          <w:szCs w:val="24"/>
-        </w:rPr>
-      </w:pPr>
-      <w:r>
-        <w:rPr>
-          <w:sz w:val="24"/>
-          <w:szCs w:val="24"/>
-        </w:rPr>
-        <w:t>[.][0-</w:t>
-      </w:r>
-      <w:proofErr w:type="gramStart"/>
-      <w:r>
-        <w:rPr>
-          <w:sz w:val="24"/>
-          <w:szCs w:val="24"/>
-        </w:rPr>
-        <w:t>9]+(</w:t>
-      </w:r>
-      <w:proofErr w:type="gramEnd"/>
-      <w:r>
-        <w:rPr>
-          <w:sz w:val="24"/>
-          <w:szCs w:val="24"/>
-        </w:rPr>
-        <w:t>[</w:t>
-      </w:r>
-      <w:proofErr w:type="spellStart"/>
-      <w:r>
-        <w:rPr>
-          <w:sz w:val="24"/>
-          <w:szCs w:val="24"/>
-        </w:rPr>
-        <w:t>eE</w:t>
-      </w:r>
-      <w:proofErr w:type="spellEnd"/>
-      <w:r>
-        <w:rPr>
-          <w:sz w:val="24"/>
-          <w:szCs w:val="24"/>
-        </w:rPr>
-        <w:t>][+-]?[0-9]+)?)$</w:t>
+        <w:t xml:space="preserve">строка, </w:t>
+      </w:r>
+      <w:r>
+        <w:t>содержащее чисто в наиболее популярных формах записи (экспоненциальная, обычная, со знаком, без знака).</w:t>
       </w:r>
     </w:p>
     <w:p>
@@ -3205,29 +3110,7 @@
                 <w:szCs w:val="24"/>
                 <w:shd w:val="clear" w:color="auto" w:fill="FFFFFF"/>
               </w:rPr>
-              <w:t>Вве</w:t>
-            </w:r>
-            <w:r>
-              <w:rPr>
-                <w:rFonts w:ascii="Times New Roman" w:hAnsi="Times New Roman" w:cs="Times New Roman"/>
-                <w:bCs/>
-                <w:color w:val="252525"/>
-                <w:sz w:val="24"/>
-                <w:szCs w:val="24"/>
-                <w:shd w:val="clear" w:color="auto" w:fill="FFFFFF"/>
-              </w:rPr>
-              <w:t>де</w:t>
-            </w:r>
-            <w:r>
-              <w:rPr>
-                <w:rFonts w:ascii="Times New Roman" w:hAnsi="Times New Roman" w:cs="Times New Roman"/>
-                <w:bCs/>
-                <w:color w:val="252525"/>
-                <w:sz w:val="24"/>
-                <w:szCs w:val="24"/>
-                <w:shd w:val="clear" w:color="auto" w:fill="FFFFFF"/>
-              </w:rPr>
-              <w:t>нное число не соответствует формату целого числа.</w:t>
+              <w:t>Введенное число не соответствует формату целого числа.</w:t>
             </w:r>
           </w:p>
         </w:tc>
@@ -3348,29 +3231,7 @@
                 <w:szCs w:val="24"/>
                 <w:shd w:val="clear" w:color="auto" w:fill="FFFFFF"/>
               </w:rPr>
-              <w:t>Вв</w:t>
-            </w:r>
-            <w:r>
-              <w:rPr>
-                <w:rFonts w:ascii="Times New Roman" w:hAnsi="Times New Roman" w:cs="Times New Roman"/>
-                <w:bCs/>
-                <w:color w:val="252525"/>
-                <w:sz w:val="24"/>
-                <w:szCs w:val="24"/>
-                <w:shd w:val="clear" w:color="auto" w:fill="FFFFFF"/>
-              </w:rPr>
-              <w:t>е</w:t>
-            </w:r>
-            <w:r>
-              <w:rPr>
-                <w:rFonts w:ascii="Times New Roman" w:hAnsi="Times New Roman" w:cs="Times New Roman"/>
-                <w:bCs/>
-                <w:color w:val="252525"/>
-                <w:sz w:val="24"/>
-                <w:szCs w:val="24"/>
-                <w:shd w:val="clear" w:color="auto" w:fill="FFFFFF"/>
-              </w:rPr>
-              <w:t>денное число не соответствует формату вещественного числа.</w:t>
+              <w:t>Введенное число не соответствует формату вещественного числа.</w:t>
             </w:r>
           </w:p>
         </w:tc>
@@ -4298,8 +4159,6 @@
               </w:rPr>
               <w:t>-</w:t>
             </w:r>
-            <w:bookmarkStart w:id="0" w:name="_GoBack"/>
-            <w:bookmarkEnd w:id="0"/>
             <w:r>
               <w:rPr>
                 <w:b w:val="0"/>
@@ -4328,198 +4187,6 @@
           </w:p>
         </w:tc>
       </w:tr>
-      <w:tr>
-        <w:tc>
-          <w:tcPr>
-            <w:tcW w:w="244" w:type="pct"/>
-          </w:tcPr>
-          <w:p>
-            <w:pPr>
-              <w:pStyle w:val="aa"/>
-              <w:jc w:val="center"/>
-              <w:rPr>
-                <w:b w:val="0"/>
-                <w:sz w:val="24"/>
-                <w:szCs w:val="24"/>
-              </w:rPr>
-            </w:pPr>
-          </w:p>
-        </w:tc>
-        <w:tc>
-          <w:tcPr>
-            <w:tcW w:w="1021" w:type="pct"/>
-          </w:tcPr>
-          <w:p>
-            <w:pPr>
-              <w:pStyle w:val="aa"/>
-              <w:rPr>
-                <w:b w:val="0"/>
-                <w:sz w:val="24"/>
-                <w:szCs w:val="24"/>
-              </w:rPr>
-            </w:pPr>
-          </w:p>
-        </w:tc>
-        <w:tc>
-          <w:tcPr>
-            <w:tcW w:w="1764" w:type="pct"/>
-          </w:tcPr>
-          <w:p>
-            <w:pPr>
-              <w:pStyle w:val="aa"/>
-              <w:rPr>
-                <w:b w:val="0"/>
-                <w:sz w:val="24"/>
-                <w:szCs w:val="24"/>
-              </w:rPr>
-            </w:pPr>
-          </w:p>
-        </w:tc>
-        <w:tc>
-          <w:tcPr>
-            <w:tcW w:w="1971" w:type="pct"/>
-          </w:tcPr>
-          <w:p>
-            <w:pPr>
-              <w:pStyle w:val="aa"/>
-              <w:rPr>
-                <w:b w:val="0"/>
-                <w:sz w:val="24"/>
-                <w:szCs w:val="24"/>
-                <w:lang w:val="en-US"/>
-              </w:rPr>
-            </w:pPr>
-          </w:p>
-        </w:tc>
-      </w:tr>
-      <w:tr>
-        <w:tc>
-          <w:tcPr>
-            <w:tcW w:w="244" w:type="pct"/>
-          </w:tcPr>
-          <w:p>
-            <w:pPr>
-              <w:pStyle w:val="aa"/>
-              <w:jc w:val="center"/>
-              <w:rPr>
-                <w:b w:val="0"/>
-                <w:sz w:val="24"/>
-                <w:szCs w:val="24"/>
-              </w:rPr>
-            </w:pPr>
-          </w:p>
-        </w:tc>
-        <w:tc>
-          <w:tcPr>
-            <w:tcW w:w="1021" w:type="pct"/>
-          </w:tcPr>
-          <w:p>
-            <w:pPr>
-              <w:pStyle w:val="aa"/>
-              <w:rPr>
-                <w:b w:val="0"/>
-                <w:sz w:val="24"/>
-                <w:szCs w:val="24"/>
-              </w:rPr>
-            </w:pPr>
-          </w:p>
-        </w:tc>
-        <w:tc>
-          <w:tcPr>
-            <w:tcW w:w="1764" w:type="pct"/>
-          </w:tcPr>
-          <w:p>
-            <w:pPr>
-              <w:pStyle w:val="aa"/>
-              <w:rPr>
-                <w:b w:val="0"/>
-                <w:sz w:val="24"/>
-                <w:szCs w:val="24"/>
-              </w:rPr>
-            </w:pPr>
-          </w:p>
-        </w:tc>
-        <w:tc>
-          <w:tcPr>
-            <w:tcW w:w="1971" w:type="pct"/>
-          </w:tcPr>
-          <w:p>
-            <w:pPr>
-              <w:pStyle w:val="aa"/>
-              <w:rPr>
-                <w:b w:val="0"/>
-                <w:sz w:val="24"/>
-                <w:szCs w:val="24"/>
-                <w:lang w:val="en-US"/>
-              </w:rPr>
-            </w:pPr>
-          </w:p>
-        </w:tc>
-      </w:tr>
-      <w:tr>
-        <w:tc>
-          <w:tcPr>
-            <w:tcW w:w="244" w:type="pct"/>
-          </w:tcPr>
-          <w:p>
-            <w:pPr>
-              <w:pStyle w:val="aa"/>
-              <w:jc w:val="center"/>
-              <w:rPr>
-                <w:b w:val="0"/>
-                <w:sz w:val="24"/>
-                <w:szCs w:val="24"/>
-              </w:rPr>
-            </w:pPr>
-          </w:p>
-        </w:tc>
-        <w:tc>
-          <w:tcPr>
-            <w:tcW w:w="1021" w:type="pct"/>
-          </w:tcPr>
-          <w:p>
-            <w:pPr>
-              <w:pStyle w:val="aa"/>
-              <w:rPr>
-                <w:b w:val="0"/>
-                <w:sz w:val="24"/>
-                <w:szCs w:val="24"/>
-              </w:rPr>
-            </w:pPr>
-          </w:p>
-        </w:tc>
-        <w:tc>
-          <w:tcPr>
-            <w:tcW w:w="1764" w:type="pct"/>
-          </w:tcPr>
-          <w:p>
-            <w:pPr>
-              <w:pStyle w:val="aa"/>
-              <w:rPr>
-                <w:b w:val="0"/>
-                <w:sz w:val="24"/>
-                <w:szCs w:val="24"/>
-              </w:rPr>
-            </w:pPr>
-          </w:p>
-        </w:tc>
-        <w:tc>
-          <w:tcPr>
-            <w:tcW w:w="1971" w:type="pct"/>
-          </w:tcPr>
-          <w:p>
-            <w:pPr>
-              <w:pStyle w:val="aa"/>
-              <w:rPr>
-                <w:b w:val="0"/>
-                <w:sz w:val="24"/>
-                <w:szCs w:val="24"/>
-                <w:lang w:val="en-US"/>
-              </w:rPr>
-            </w:pPr>
-          </w:p>
-        </w:tc>
-      </w:tr>
     </w:tbl>
     <w:p>
       <w:pPr>
@@ -4527,6 +4194,7 @@
         <w:ind w:left="720"/>
         <w:rPr>
           <w:sz w:val="28"/>
+          <w:lang w:val="en-US"/>
         </w:rPr>
       </w:pPr>
     </w:p>
@@ -4539,6 +4207,7 @@
         </w:numPr>
       </w:pPr>
       <w:r>
+        <w:lastRenderedPageBreak/>
         <w:t>Выводы</w:t>
       </w:r>
     </w:p>
@@ -4563,7 +4232,7 @@
 </file>
 
 <file path=word/endnotes.xml><?xml version="1.0" encoding="utf-8"?>
-<w:endnotes xmlns:wpc="http://schemas.microsoft.com/office/word/2010/wordprocessingCanvas" xmlns:cx="http://schemas.microsoft.com/office/drawing/2014/chartex" xmlns:cx1="http://schemas.microsoft.com/office/drawing/2015/9/8/chartex" xmlns:cx2="http://schemas.microsoft.com/office/drawing/2015/10/21/chartex" xmlns:cx3="http://schemas.microsoft.com/office/drawing/2016/5/9/chartex" xmlns:cx4="http://schemas.microsoft.com/office/drawing/2016/5/10/chartex" xmlns:cx5="http://schemas.microsoft.com/office/drawing/2016/5/11/chartex" xmlns:cx6="http://schemas.microsoft.com/office/drawing/2016/5/12/chartex" xmlns:cx7="http://schemas.microsoft.com/office/drawing/2016/5/13/chartex" xmlns:cx8="http://schemas.microsoft.com/office/drawing/2016/5/14/chartex" xmlns:mc="http://schemas.openxmlformats.org/markup-compatibility/2006" xmlns:aink="http://schemas.microsoft.com/office/drawing/2016/ink" xmlns:am3d="http://schemas.microsoft.com/office/drawing/2017/model3d" xmlns:o="urn:schemas-microsoft-com:office:office" xmlns:r="http://schemas.openxmlformats.org/officeDocument/2006/relationships" xmlns:m="http://schemas.openxmlformats.org/officeDocument/2006/math" xmlns:v="urn:schemas-microsoft-com:vml" xmlns:wp14="http://schemas.microsoft.com/office/word/2010/wordprocessingDrawing" xmlns:wp="http://schemas.openxmlformats.org/drawingml/2006/wordprocessingDrawing" xmlns:w10="urn:schemas-microsoft-com:office:word" xmlns:w="http://schemas.openxmlformats.org/wordprocessingml/2006/main" xmlns:w14="http://schemas.microsoft.com/office/word/2010/wordml" xmlns:w15="http://schemas.microsoft.com/office/word/2012/wordml" xmlns:w16cid="http://schemas.microsoft.com/office/word/2016/wordml/cid" xmlns:w16se="http://schemas.microsoft.com/office/word/2015/wordml/symex" xmlns:wpg="http://schemas.microsoft.com/office/word/2010/wordprocessingGroup" xmlns:wpi="http://schemas.microsoft.com/office/word/2010/wordprocessingInk" xmlns:wne="http://schemas.microsoft.com/office/word/2006/wordml" xmlns:wps="http://schemas.microsoft.com/office/word/2010/wordprocessingShape" mc:Ignorable="w14 w15 w16se w16cid wp14">
+<w:endnotes xmlns:wpc="http://schemas.microsoft.com/office/word/2010/wordprocessingCanvas" xmlns:cx="http://schemas.microsoft.com/office/drawing/2014/chartex" xmlns:cx1="http://schemas.microsoft.com/office/drawing/2015/9/8/chartex" xmlns:cx2="http://schemas.microsoft.com/office/drawing/2015/10/21/chartex" xmlns:cx3="http://schemas.microsoft.com/office/drawing/2016/5/9/chartex" xmlns:cx4="http://schemas.microsoft.com/office/drawing/2016/5/10/chartex" xmlns:cx5="http://schemas.microsoft.com/office/drawing/2016/5/11/chartex" xmlns:cx6="http://schemas.microsoft.com/office/drawing/2016/5/12/chartex" xmlns:cx7="http://schemas.microsoft.com/office/drawing/2016/5/13/chartex" xmlns:cx8="http://schemas.microsoft.com/office/drawing/2016/5/14/chartex" xmlns:mc="http://schemas.openxmlformats.org/markup-compatibility/2006" xmlns:aink="http://schemas.microsoft.com/office/drawing/2016/ink" xmlns:am3d="http://schemas.microsoft.com/office/drawing/2017/model3d" xmlns:o="urn:schemas-microsoft-com:office:office" xmlns:r="http://schemas.openxmlformats.org/officeDocument/2006/relationships" xmlns:m="http://schemas.openxmlformats.org/officeDocument/2006/math" xmlns:v="urn:schemas-microsoft-com:vml" xmlns:wp14="http://schemas.microsoft.com/office/word/2010/wordprocessingDrawing" xmlns:wp="http://schemas.openxmlformats.org/drawingml/2006/wordprocessingDrawing" xmlns:w10="urn:schemas-microsoft-com:office:word" xmlns:w="http://schemas.openxmlformats.org/wordprocessingml/2006/main" xmlns:w14="http://schemas.microsoft.com/office/word/2010/wordml" xmlns:w15="http://schemas.microsoft.com/office/word/2012/wordml" xmlns:w16cex="http://schemas.microsoft.com/office/word/2018/wordml/cex" xmlns:w16cid="http://schemas.microsoft.com/office/word/2016/wordml/cid" xmlns:w16="http://schemas.microsoft.com/office/word/2018/wordml" xmlns:w16sdtdh="http://schemas.microsoft.com/office/word/2020/wordml/sdtdatahash" xmlns:w16se="http://schemas.microsoft.com/office/word/2015/wordml/symex" xmlns:wpg="http://schemas.microsoft.com/office/word/2010/wordprocessingGroup" xmlns:wpi="http://schemas.microsoft.com/office/word/2010/wordprocessingInk" xmlns:wne="http://schemas.microsoft.com/office/word/2006/wordml" xmlns:wps="http://schemas.microsoft.com/office/word/2010/wordprocessingShape" mc:Ignorable="w14 w15 w16se w16cid w16 w16cex w16sdtdh wp14">
   <w:endnote w:type="separator" w:id="-1">
     <w:p>
       <w:pPr>
@@ -4588,7 +4257,7 @@
 </file>
 
 <file path=word/footer1.xml><?xml version="1.0" encoding="utf-8"?>
-<w:ftr xmlns:wpc="http://schemas.microsoft.com/office/word/2010/wordprocessingCanvas" xmlns:cx="http://schemas.microsoft.com/office/drawing/2014/chartex" xmlns:cx1="http://schemas.microsoft.com/office/drawing/2015/9/8/chartex" xmlns:cx2="http://schemas.microsoft.com/office/drawing/2015/10/21/chartex" xmlns:cx3="http://schemas.microsoft.com/office/drawing/2016/5/9/chartex" xmlns:cx4="http://schemas.microsoft.com/office/drawing/2016/5/10/chartex" xmlns:cx5="http://schemas.microsoft.com/office/drawing/2016/5/11/chartex" xmlns:cx6="http://schemas.microsoft.com/office/drawing/2016/5/12/chartex" xmlns:cx7="http://schemas.microsoft.com/office/drawing/2016/5/13/chartex" xmlns:cx8="http://schemas.microsoft.com/office/drawing/2016/5/14/chartex" xmlns:mc="http://schemas.openxmlformats.org/markup-compatibility/2006" xmlns:aink="http://schemas.microsoft.com/office/drawing/2016/ink" xmlns:am3d="http://schemas.microsoft.com/office/drawing/2017/model3d" xmlns:o="urn:schemas-microsoft-com:office:office" xmlns:r="http://schemas.openxmlformats.org/officeDocument/2006/relationships" xmlns:m="http://schemas.openxmlformats.org/officeDocument/2006/math" xmlns:v="urn:schemas-microsoft-com:vml" xmlns:wp14="http://schemas.microsoft.com/office/word/2010/wordprocessingDrawing" xmlns:wp="http://schemas.openxmlformats.org/drawingml/2006/wordprocessingDrawing" xmlns:w10="urn:schemas-microsoft-com:office:word" xmlns:w="http://schemas.openxmlformats.org/wordprocessingml/2006/main" xmlns:w14="http://schemas.microsoft.com/office/word/2010/wordml" xmlns:w15="http://schemas.microsoft.com/office/word/2012/wordml" xmlns:w16cid="http://schemas.microsoft.com/office/word/2016/wordml/cid" xmlns:w16se="http://schemas.microsoft.com/office/word/2015/wordml/symex" xmlns:wpg="http://schemas.microsoft.com/office/word/2010/wordprocessingGroup" xmlns:wpi="http://schemas.microsoft.com/office/word/2010/wordprocessingInk" xmlns:wne="http://schemas.microsoft.com/office/word/2006/wordml" xmlns:wps="http://schemas.microsoft.com/office/word/2010/wordprocessingShape" mc:Ignorable="w14 w15 w16se w16cid wp14">
+<w:ftr xmlns:wpc="http://schemas.microsoft.com/office/word/2010/wordprocessingCanvas" xmlns:cx="http://schemas.microsoft.com/office/drawing/2014/chartex" xmlns:cx1="http://schemas.microsoft.com/office/drawing/2015/9/8/chartex" xmlns:cx2="http://schemas.microsoft.com/office/drawing/2015/10/21/chartex" xmlns:cx3="http://schemas.microsoft.com/office/drawing/2016/5/9/chartex" xmlns:cx4="http://schemas.microsoft.com/office/drawing/2016/5/10/chartex" xmlns:cx5="http://schemas.microsoft.com/office/drawing/2016/5/11/chartex" xmlns:cx6="http://schemas.microsoft.com/office/drawing/2016/5/12/chartex" xmlns:cx7="http://schemas.microsoft.com/office/drawing/2016/5/13/chartex" xmlns:cx8="http://schemas.microsoft.com/office/drawing/2016/5/14/chartex" xmlns:mc="http://schemas.openxmlformats.org/markup-compatibility/2006" xmlns:aink="http://schemas.microsoft.com/office/drawing/2016/ink" xmlns:am3d="http://schemas.microsoft.com/office/drawing/2017/model3d" xmlns:o="urn:schemas-microsoft-com:office:office" xmlns:r="http://schemas.openxmlformats.org/officeDocument/2006/relationships" xmlns:m="http://schemas.openxmlformats.org/officeDocument/2006/math" xmlns:v="urn:schemas-microsoft-com:vml" xmlns:wp14="http://schemas.microsoft.com/office/word/2010/wordprocessingDrawing" xmlns:wp="http://schemas.openxmlformats.org/drawingml/2006/wordprocessingDrawing" xmlns:w10="urn:schemas-microsoft-com:office:word" xmlns:w="http://schemas.openxmlformats.org/wordprocessingml/2006/main" xmlns:w14="http://schemas.microsoft.com/office/word/2010/wordml" xmlns:w15="http://schemas.microsoft.com/office/word/2012/wordml" xmlns:w16cex="http://schemas.microsoft.com/office/word/2018/wordml/cex" xmlns:w16cid="http://schemas.microsoft.com/office/word/2016/wordml/cid" xmlns:w16="http://schemas.microsoft.com/office/word/2018/wordml" xmlns:w16sdtdh="http://schemas.microsoft.com/office/word/2020/wordml/sdtdatahash" xmlns:w16se="http://schemas.microsoft.com/office/word/2015/wordml/symex" xmlns:wpg="http://schemas.microsoft.com/office/word/2010/wordprocessingGroup" xmlns:wpi="http://schemas.microsoft.com/office/word/2010/wordprocessingInk" xmlns:wne="http://schemas.microsoft.com/office/word/2006/wordml" xmlns:wps="http://schemas.microsoft.com/office/word/2010/wordprocessingShape" mc:Ignorable="w14 w15 w16se w16cid w16 w16cex w16sdtdh wp14">
   <w:p>
     <w:pPr>
       <w:pStyle w:val="a5"/>
@@ -4604,7 +4273,7 @@
 </file>
 
 <file path=word/footer2.xml><?xml version="1.0" encoding="utf-8"?>
-<w:ftr xmlns:wpc="http://schemas.microsoft.com/office/word/2010/wordprocessingCanvas" xmlns:cx="http://schemas.microsoft.com/office/drawing/2014/chartex" xmlns:cx1="http://schemas.microsoft.com/office/drawing/2015/9/8/chartex" xmlns:cx2="http://schemas.microsoft.com/office/drawing/2015/10/21/chartex" xmlns:cx3="http://schemas.microsoft.com/office/drawing/2016/5/9/chartex" xmlns:cx4="http://schemas.microsoft.com/office/drawing/2016/5/10/chartex" xmlns:cx5="http://schemas.microsoft.com/office/drawing/2016/5/11/chartex" xmlns:cx6="http://schemas.microsoft.com/office/drawing/2016/5/12/chartex" xmlns:cx7="http://schemas.microsoft.com/office/drawing/2016/5/13/chartex" xmlns:cx8="http://schemas.microsoft.com/office/drawing/2016/5/14/chartex" xmlns:mc="http://schemas.openxmlformats.org/markup-compatibility/2006" xmlns:aink="http://schemas.microsoft.com/office/drawing/2016/ink" xmlns:am3d="http://schemas.microsoft.com/office/drawing/2017/model3d" xmlns:o="urn:schemas-microsoft-com:office:office" xmlns:r="http://schemas.openxmlformats.org/officeDocument/2006/relationships" xmlns:m="http://schemas.openxmlformats.org/officeDocument/2006/math" xmlns:v="urn:schemas-microsoft-com:vml" xmlns:wp14="http://schemas.microsoft.com/office/word/2010/wordprocessingDrawing" xmlns:wp="http://schemas.openxmlformats.org/drawingml/2006/wordprocessingDrawing" xmlns:w10="urn:schemas-microsoft-com:office:word" xmlns:w="http://schemas.openxmlformats.org/wordprocessingml/2006/main" xmlns:w14="http://schemas.microsoft.com/office/word/2010/wordml" xmlns:w15="http://schemas.microsoft.com/office/word/2012/wordml" xmlns:w16cid="http://schemas.microsoft.com/office/word/2016/wordml/cid" xmlns:w16se="http://schemas.microsoft.com/office/word/2015/wordml/symex" xmlns:wpg="http://schemas.microsoft.com/office/word/2010/wordprocessingGroup" xmlns:wpi="http://schemas.microsoft.com/office/word/2010/wordprocessingInk" xmlns:wne="http://schemas.microsoft.com/office/word/2006/wordml" xmlns:wps="http://schemas.microsoft.com/office/word/2010/wordprocessingShape" mc:Ignorable="w14 w15 w16se w16cid wp14">
+<w:ftr xmlns:wpc="http://schemas.microsoft.com/office/word/2010/wordprocessingCanvas" xmlns:cx="http://schemas.microsoft.com/office/drawing/2014/chartex" xmlns:cx1="http://schemas.microsoft.com/office/drawing/2015/9/8/chartex" xmlns:cx2="http://schemas.microsoft.com/office/drawing/2015/10/21/chartex" xmlns:cx3="http://schemas.microsoft.com/office/drawing/2016/5/9/chartex" xmlns:cx4="http://schemas.microsoft.com/office/drawing/2016/5/10/chartex" xmlns:cx5="http://schemas.microsoft.com/office/drawing/2016/5/11/chartex" xmlns:cx6="http://schemas.microsoft.com/office/drawing/2016/5/12/chartex" xmlns:cx7="http://schemas.microsoft.com/office/drawing/2016/5/13/chartex" xmlns:cx8="http://schemas.microsoft.com/office/drawing/2016/5/14/chartex" xmlns:mc="http://schemas.openxmlformats.org/markup-compatibility/2006" xmlns:aink="http://schemas.microsoft.com/office/drawing/2016/ink" xmlns:am3d="http://schemas.microsoft.com/office/drawing/2017/model3d" xmlns:o="urn:schemas-microsoft-com:office:office" xmlns:r="http://schemas.openxmlformats.org/officeDocument/2006/relationships" xmlns:m="http://schemas.openxmlformats.org/officeDocument/2006/math" xmlns:v="urn:schemas-microsoft-com:vml" xmlns:wp14="http://schemas.microsoft.com/office/word/2010/wordprocessingDrawing" xmlns:wp="http://schemas.openxmlformats.org/drawingml/2006/wordprocessingDrawing" xmlns:w10="urn:schemas-microsoft-com:office:word" xmlns:w="http://schemas.openxmlformats.org/wordprocessingml/2006/main" xmlns:w14="http://schemas.microsoft.com/office/word/2010/wordml" xmlns:w15="http://schemas.microsoft.com/office/word/2012/wordml" xmlns:w16cex="http://schemas.microsoft.com/office/word/2018/wordml/cex" xmlns:w16cid="http://schemas.microsoft.com/office/word/2016/wordml/cid" xmlns:w16="http://schemas.microsoft.com/office/word/2018/wordml" xmlns:w16sdtdh="http://schemas.microsoft.com/office/word/2020/wordml/sdtdatahash" xmlns:w16se="http://schemas.microsoft.com/office/word/2015/wordml/symex" xmlns:wpg="http://schemas.microsoft.com/office/word/2010/wordprocessingGroup" xmlns:wpi="http://schemas.microsoft.com/office/word/2010/wordprocessingInk" xmlns:wne="http://schemas.microsoft.com/office/word/2006/wordml" xmlns:wps="http://schemas.microsoft.com/office/word/2010/wordprocessingShape" mc:Ignorable="w14 w15 w16se w16cid w16 w16cex w16sdtdh wp14">
   <w:p>
     <w:pPr>
       <w:pStyle w:val="a5"/>
@@ -4648,32 +4317,14 @@
         <w:sz w:val="24"/>
         <w:szCs w:val="24"/>
       </w:rPr>
-      <w:t xml:space="preserve">МГТУ им. </w:t>
-    </w:r>
-    <w:proofErr w:type="gramStart"/>
-    <w:r>
-      <w:rPr>
-        <w:rFonts w:ascii="Times New Roman" w:hAnsi="Times New Roman" w:cs="Times New Roman"/>
-        <w:sz w:val="24"/>
-        <w:szCs w:val="24"/>
-      </w:rPr>
-      <w:t>Н.Э.</w:t>
-    </w:r>
-    <w:proofErr w:type="gramEnd"/>
-    <w:r>
-      <w:rPr>
-        <w:rFonts w:ascii="Times New Roman" w:hAnsi="Times New Roman" w:cs="Times New Roman"/>
-        <w:sz w:val="24"/>
-        <w:szCs w:val="24"/>
-      </w:rPr>
-      <w:t xml:space="preserve"> Баумана</w:t>
+      <w:t>МГТУ им. Н.Э. Баумана</w:t>
     </w:r>
   </w:p>
 </w:ftr>
 </file>
 
 <file path=word/footnotes.xml><?xml version="1.0" encoding="utf-8"?>
-<w:footnotes xmlns:wpc="http://schemas.microsoft.com/office/word/2010/wordprocessingCanvas" xmlns:cx="http://schemas.microsoft.com/office/drawing/2014/chartex" xmlns:cx1="http://schemas.microsoft.com/office/drawing/2015/9/8/chartex" xmlns:cx2="http://schemas.microsoft.com/office/drawing/2015/10/21/chartex" xmlns:cx3="http://schemas.microsoft.com/office/drawing/2016/5/9/chartex" xmlns:cx4="http://schemas.microsoft.com/office/drawing/2016/5/10/chartex" xmlns:cx5="http://schemas.microsoft.com/office/drawing/2016/5/11/chartex" xmlns:cx6="http://schemas.microsoft.com/office/drawing/2016/5/12/chartex" xmlns:cx7="http://schemas.microsoft.com/office/drawing/2016/5/13/chartex" xmlns:cx8="http://schemas.microsoft.com/office/drawing/2016/5/14/chartex" xmlns:mc="http://schemas.openxmlformats.org/markup-compatibility/2006" xmlns:aink="http://schemas.microsoft.com/office/drawing/2016/ink" xmlns:am3d="http://schemas.microsoft.com/office/drawing/2017/model3d" xmlns:o="urn:schemas-microsoft-com:office:office" xmlns:r="http://schemas.openxmlformats.org/officeDocument/2006/relationships" xmlns:m="http://schemas.openxmlformats.org/officeDocument/2006/math" xmlns:v="urn:schemas-microsoft-com:vml" xmlns:wp14="http://schemas.microsoft.com/office/word/2010/wordprocessingDrawing" xmlns:wp="http://schemas.openxmlformats.org/drawingml/2006/wordprocessingDrawing" xmlns:w10="urn:schemas-microsoft-com:office:word" xmlns:w="http://schemas.openxmlformats.org/wordprocessingml/2006/main" xmlns:w14="http://schemas.microsoft.com/office/word/2010/wordml" xmlns:w15="http://schemas.microsoft.com/office/word/2012/wordml" xmlns:w16cid="http://schemas.microsoft.com/office/word/2016/wordml/cid" xmlns:w16se="http://schemas.microsoft.com/office/word/2015/wordml/symex" xmlns:wpg="http://schemas.microsoft.com/office/word/2010/wordprocessingGroup" xmlns:wpi="http://schemas.microsoft.com/office/word/2010/wordprocessingInk" xmlns:wne="http://schemas.microsoft.com/office/word/2006/wordml" xmlns:wps="http://schemas.microsoft.com/office/word/2010/wordprocessingShape" mc:Ignorable="w14 w15 w16se w16cid wp14">
+<w:footnotes xmlns:wpc="http://schemas.microsoft.com/office/word/2010/wordprocessingCanvas" xmlns:cx="http://schemas.microsoft.com/office/drawing/2014/chartex" xmlns:cx1="http://schemas.microsoft.com/office/drawing/2015/9/8/chartex" xmlns:cx2="http://schemas.microsoft.com/office/drawing/2015/10/21/chartex" xmlns:cx3="http://schemas.microsoft.com/office/drawing/2016/5/9/chartex" xmlns:cx4="http://schemas.microsoft.com/office/drawing/2016/5/10/chartex" xmlns:cx5="http://schemas.microsoft.com/office/drawing/2016/5/11/chartex" xmlns:cx6="http://schemas.microsoft.com/office/drawing/2016/5/12/chartex" xmlns:cx7="http://schemas.microsoft.com/office/drawing/2016/5/13/chartex" xmlns:cx8="http://schemas.microsoft.com/office/drawing/2016/5/14/chartex" xmlns:mc="http://schemas.openxmlformats.org/markup-compatibility/2006" xmlns:aink="http://schemas.microsoft.com/office/drawing/2016/ink" xmlns:am3d="http://schemas.microsoft.com/office/drawing/2017/model3d" xmlns:o="urn:schemas-microsoft-com:office:office" xmlns:r="http://schemas.openxmlformats.org/officeDocument/2006/relationships" xmlns:m="http://schemas.openxmlformats.org/officeDocument/2006/math" xmlns:v="urn:schemas-microsoft-com:vml" xmlns:wp14="http://schemas.microsoft.com/office/word/2010/wordprocessingDrawing" xmlns:wp="http://schemas.openxmlformats.org/drawingml/2006/wordprocessingDrawing" xmlns:w10="urn:schemas-microsoft-com:office:word" xmlns:w="http://schemas.openxmlformats.org/wordprocessingml/2006/main" xmlns:w14="http://schemas.microsoft.com/office/word/2010/wordml" xmlns:w15="http://schemas.microsoft.com/office/word/2012/wordml" xmlns:w16cex="http://schemas.microsoft.com/office/word/2018/wordml/cex" xmlns:w16cid="http://schemas.microsoft.com/office/word/2016/wordml/cid" xmlns:w16="http://schemas.microsoft.com/office/word/2018/wordml" xmlns:w16sdtdh="http://schemas.microsoft.com/office/word/2020/wordml/sdtdatahash" xmlns:w16se="http://schemas.microsoft.com/office/word/2015/wordml/symex" xmlns:wpg="http://schemas.microsoft.com/office/word/2010/wordprocessingGroup" xmlns:wpi="http://schemas.microsoft.com/office/word/2010/wordprocessingInk" xmlns:wne="http://schemas.microsoft.com/office/word/2006/wordml" xmlns:wps="http://schemas.microsoft.com/office/word/2010/wordprocessingShape" mc:Ignorable="w14 w15 w16se w16cid w16 w16cex w16sdtdh wp14">
   <w:footnote w:type="separator" w:id="-1">
     <w:p>
       <w:pPr>
@@ -4698,7 +4349,7 @@
 </file>
 
 <file path=word/header1.xml><?xml version="1.0" encoding="utf-8"?>
-<w:hdr xmlns:wpc="http://schemas.microsoft.com/office/word/2010/wordprocessingCanvas" xmlns:cx="http://schemas.microsoft.com/office/drawing/2014/chartex" xmlns:cx1="http://schemas.microsoft.com/office/drawing/2015/9/8/chartex" xmlns:cx2="http://schemas.microsoft.com/office/drawing/2015/10/21/chartex" xmlns:cx3="http://schemas.microsoft.com/office/drawing/2016/5/9/chartex" xmlns:cx4="http://schemas.microsoft.com/office/drawing/2016/5/10/chartex" xmlns:cx5="http://schemas.microsoft.com/office/drawing/2016/5/11/chartex" xmlns:cx6="http://schemas.microsoft.com/office/drawing/2016/5/12/chartex" xmlns:cx7="http://schemas.microsoft.com/office/drawing/2016/5/13/chartex" xmlns:cx8="http://schemas.microsoft.com/office/drawing/2016/5/14/chartex" xmlns:mc="http://schemas.openxmlformats.org/markup-compatibility/2006" xmlns:aink="http://schemas.microsoft.com/office/drawing/2016/ink" xmlns:am3d="http://schemas.microsoft.com/office/drawing/2017/model3d" xmlns:o="urn:schemas-microsoft-com:office:office" xmlns:r="http://schemas.openxmlformats.org/officeDocument/2006/relationships" xmlns:m="http://schemas.openxmlformats.org/officeDocument/2006/math" xmlns:v="urn:schemas-microsoft-com:vml" xmlns:wp14="http://schemas.microsoft.com/office/word/2010/wordprocessingDrawing" xmlns:wp="http://schemas.openxmlformats.org/drawingml/2006/wordprocessingDrawing" xmlns:w10="urn:schemas-microsoft-com:office:word" xmlns:w="http://schemas.openxmlformats.org/wordprocessingml/2006/main" xmlns:w14="http://schemas.microsoft.com/office/word/2010/wordml" xmlns:w15="http://schemas.microsoft.com/office/word/2012/wordml" xmlns:w16cid="http://schemas.microsoft.com/office/word/2016/wordml/cid" xmlns:w16se="http://schemas.microsoft.com/office/word/2015/wordml/symex" xmlns:wpg="http://schemas.microsoft.com/office/word/2010/wordprocessingGroup" xmlns:wpi="http://schemas.microsoft.com/office/word/2010/wordprocessingInk" xmlns:wne="http://schemas.microsoft.com/office/word/2006/wordml" xmlns:wps="http://schemas.microsoft.com/office/word/2010/wordprocessingShape" mc:Ignorable="w14 w15 w16se w16cid wp14">
+<w:hdr xmlns:wpc="http://schemas.microsoft.com/office/word/2010/wordprocessingCanvas" xmlns:cx="http://schemas.microsoft.com/office/drawing/2014/chartex" xmlns:cx1="http://schemas.microsoft.com/office/drawing/2015/9/8/chartex" xmlns:cx2="http://schemas.microsoft.com/office/drawing/2015/10/21/chartex" xmlns:cx3="http://schemas.microsoft.com/office/drawing/2016/5/9/chartex" xmlns:cx4="http://schemas.microsoft.com/office/drawing/2016/5/10/chartex" xmlns:cx5="http://schemas.microsoft.com/office/drawing/2016/5/11/chartex" xmlns:cx6="http://schemas.microsoft.com/office/drawing/2016/5/12/chartex" xmlns:cx7="http://schemas.microsoft.com/office/drawing/2016/5/13/chartex" xmlns:cx8="http://schemas.microsoft.com/office/drawing/2016/5/14/chartex" xmlns:mc="http://schemas.openxmlformats.org/markup-compatibility/2006" xmlns:aink="http://schemas.microsoft.com/office/drawing/2016/ink" xmlns:am3d="http://schemas.microsoft.com/office/drawing/2017/model3d" xmlns:o="urn:schemas-microsoft-com:office:office" xmlns:r="http://schemas.openxmlformats.org/officeDocument/2006/relationships" xmlns:m="http://schemas.openxmlformats.org/officeDocument/2006/math" xmlns:v="urn:schemas-microsoft-com:vml" xmlns:wp14="http://schemas.microsoft.com/office/word/2010/wordprocessingDrawing" xmlns:wp="http://schemas.openxmlformats.org/drawingml/2006/wordprocessingDrawing" xmlns:w10="urn:schemas-microsoft-com:office:word" xmlns:w="http://schemas.openxmlformats.org/wordprocessingml/2006/main" xmlns:w14="http://schemas.microsoft.com/office/word/2010/wordml" xmlns:w15="http://schemas.microsoft.com/office/word/2012/wordml" xmlns:w16cex="http://schemas.microsoft.com/office/word/2018/wordml/cex" xmlns:w16cid="http://schemas.microsoft.com/office/word/2016/wordml/cid" xmlns:w16="http://schemas.microsoft.com/office/word/2018/wordml" xmlns:w16sdtdh="http://schemas.microsoft.com/office/word/2020/wordml/sdtdatahash" xmlns:w16se="http://schemas.microsoft.com/office/word/2015/wordml/symex" xmlns:wpg="http://schemas.microsoft.com/office/word/2010/wordprocessingGroup" xmlns:wpi="http://schemas.microsoft.com/office/word/2010/wordprocessingInk" xmlns:wne="http://schemas.microsoft.com/office/word/2006/wordml" xmlns:wps="http://schemas.microsoft.com/office/word/2010/wordprocessingShape" mc:Ignorable="w14 w15 w16se w16cid w16 w16cex w16sdtdh wp14">
   <w:p>
     <w:pPr>
       <w:pStyle w:val="a3"/>
@@ -4731,7 +4382,7 @@
 </file>
 
 <file path=word/header2.xml><?xml version="1.0" encoding="utf-8"?>
-<w:hdr xmlns:wpc="http://schemas.microsoft.com/office/word/2010/wordprocessingCanvas" xmlns:cx="http://schemas.microsoft.com/office/drawing/2014/chartex" xmlns:cx1="http://schemas.microsoft.com/office/drawing/2015/9/8/chartex" xmlns:cx2="http://schemas.microsoft.com/office/drawing/2015/10/21/chartex" xmlns:cx3="http://schemas.microsoft.com/office/drawing/2016/5/9/chartex" xmlns:cx4="http://schemas.microsoft.com/office/drawing/2016/5/10/chartex" xmlns:cx5="http://schemas.microsoft.com/office/drawing/2016/5/11/chartex" xmlns:cx6="http://schemas.microsoft.com/office/drawing/2016/5/12/chartex" xmlns:cx7="http://schemas.microsoft.com/office/drawing/2016/5/13/chartex" xmlns:cx8="http://schemas.microsoft.com/office/drawing/2016/5/14/chartex" xmlns:mc="http://schemas.openxmlformats.org/markup-compatibility/2006" xmlns:aink="http://schemas.microsoft.com/office/drawing/2016/ink" xmlns:am3d="http://schemas.microsoft.com/office/drawing/2017/model3d" xmlns:o="urn:schemas-microsoft-com:office:office" xmlns:r="http://schemas.openxmlformats.org/officeDocument/2006/relationships" xmlns:m="http://schemas.openxmlformats.org/officeDocument/2006/math" xmlns:v="urn:schemas-microsoft-com:vml" xmlns:wp14="http://schemas.microsoft.com/office/word/2010/wordprocessingDrawing" xmlns:wp="http://schemas.openxmlformats.org/drawingml/2006/wordprocessingDrawing" xmlns:w10="urn:schemas-microsoft-com:office:word" xmlns:w="http://schemas.openxmlformats.org/wordprocessingml/2006/main" xmlns:w14="http://schemas.microsoft.com/office/word/2010/wordml" xmlns:w15="http://schemas.microsoft.com/office/word/2012/wordml" xmlns:w16cid="http://schemas.microsoft.com/office/word/2016/wordml/cid" xmlns:w16se="http://schemas.microsoft.com/office/word/2015/wordml/symex" xmlns:wpg="http://schemas.microsoft.com/office/word/2010/wordprocessingGroup" xmlns:wpi="http://schemas.microsoft.com/office/word/2010/wordprocessingInk" xmlns:wne="http://schemas.microsoft.com/office/word/2006/wordml" xmlns:wps="http://schemas.microsoft.com/office/word/2010/wordprocessingShape" mc:Ignorable="w14 w15 w16se w16cid wp14">
+<w:hdr xmlns:wpc="http://schemas.microsoft.com/office/word/2010/wordprocessingCanvas" xmlns:cx="http://schemas.microsoft.com/office/drawing/2014/chartex" xmlns:cx1="http://schemas.microsoft.com/office/drawing/2015/9/8/chartex" xmlns:cx2="http://schemas.microsoft.com/office/drawing/2015/10/21/chartex" xmlns:cx3="http://schemas.microsoft.com/office/drawing/2016/5/9/chartex" xmlns:cx4="http://schemas.microsoft.com/office/drawing/2016/5/10/chartex" xmlns:cx5="http://schemas.microsoft.com/office/drawing/2016/5/11/chartex" xmlns:cx6="http://schemas.microsoft.com/office/drawing/2016/5/12/chartex" xmlns:cx7="http://schemas.microsoft.com/office/drawing/2016/5/13/chartex" xmlns:cx8="http://schemas.microsoft.com/office/drawing/2016/5/14/chartex" xmlns:mc="http://schemas.openxmlformats.org/markup-compatibility/2006" xmlns:aink="http://schemas.microsoft.com/office/drawing/2016/ink" xmlns:am3d="http://schemas.microsoft.com/office/drawing/2017/model3d" xmlns:o="urn:schemas-microsoft-com:office:office" xmlns:r="http://schemas.openxmlformats.org/officeDocument/2006/relationships" xmlns:m="http://schemas.openxmlformats.org/officeDocument/2006/math" xmlns:v="urn:schemas-microsoft-com:vml" xmlns:wp14="http://schemas.microsoft.com/office/word/2010/wordprocessingDrawing" xmlns:wp="http://schemas.openxmlformats.org/drawingml/2006/wordprocessingDrawing" xmlns:w10="urn:schemas-microsoft-com:office:word" xmlns:w="http://schemas.openxmlformats.org/wordprocessingml/2006/main" xmlns:w14="http://schemas.microsoft.com/office/word/2010/wordml" xmlns:w15="http://schemas.microsoft.com/office/word/2012/wordml" xmlns:w16cex="http://schemas.microsoft.com/office/word/2018/wordml/cex" xmlns:w16cid="http://schemas.microsoft.com/office/word/2016/wordml/cid" xmlns:w16="http://schemas.microsoft.com/office/word/2018/wordml" xmlns:w16sdtdh="http://schemas.microsoft.com/office/word/2020/wordml/sdtdatahash" xmlns:w16se="http://schemas.microsoft.com/office/word/2015/wordml/symex" xmlns:wpg="http://schemas.microsoft.com/office/word/2010/wordprocessingGroup" xmlns:wpi="http://schemas.microsoft.com/office/word/2010/wordprocessingInk" xmlns:wne="http://schemas.microsoft.com/office/word/2006/wordml" xmlns:wps="http://schemas.microsoft.com/office/word/2010/wordprocessingShape" mc:Ignorable="w14 w15 w16se w16cid w16 w16cex w16sdtdh wp14">
   <w:p>
     <w:pPr>
       <w:spacing w:after="0"/>
@@ -4886,31 +4537,7 @@
         <w:shd w:val="clear" w:color="auto" w:fill="FFFFFF"/>
       </w:rPr>
       <w:br/>
-      <w:t>«Московский государственный технический университет имени </w:t>
-    </w:r>
-    <w:proofErr w:type="gramStart"/>
-    <w:r>
-      <w:rPr>
-        <w:rFonts w:ascii="Times New Roman" w:hAnsi="Times New Roman" w:cs="Times New Roman"/>
-        <w:b/>
-        <w:bCs/>
-        <w:color w:val="252525"/>
-        <w:sz w:val="20"/>
-        <w:shd w:val="clear" w:color="auto" w:fill="FFFFFF"/>
-      </w:rPr>
-      <w:t>Н.Э.</w:t>
-    </w:r>
-    <w:proofErr w:type="gramEnd"/>
-    <w:r>
-      <w:rPr>
-        <w:rFonts w:ascii="Times New Roman" w:hAnsi="Times New Roman" w:cs="Times New Roman"/>
-        <w:b/>
-        <w:bCs/>
-        <w:color w:val="252525"/>
-        <w:sz w:val="20"/>
-        <w:shd w:val="clear" w:color="auto" w:fill="FFFFFF"/>
-      </w:rPr>
-      <w:t> Баумана (национальный исследовательский университет)» (МГТУ им. Н.Э. Баумана)</w:t>
+      <w:t>«Московский государственный технический университет имени Н.Э. Баумана (национальный исследовательский университет)» (МГТУ им. Н.Э. Баумана)</w:t>
     </w:r>
   </w:p>
   <w:p>
@@ -4922,7 +4549,7 @@
 </file>
 
 <file path=word/numbering.xml><?xml version="1.0" encoding="utf-8"?>
-<w:numbering xmlns:wpc="http://schemas.microsoft.com/office/word/2010/wordprocessingCanvas" xmlns:cx="http://schemas.microsoft.com/office/drawing/2014/chartex" xmlns:cx1="http://schemas.microsoft.com/office/drawing/2015/9/8/chartex" xmlns:cx2="http://schemas.microsoft.com/office/drawing/2015/10/21/chartex" xmlns:cx3="http://schemas.microsoft.com/office/drawing/2016/5/9/chartex" xmlns:cx4="http://schemas.microsoft.com/office/drawing/2016/5/10/chartex" xmlns:cx5="http://schemas.microsoft.com/office/drawing/2016/5/11/chartex" xmlns:cx6="http://schemas.microsoft.com/office/drawing/2016/5/12/chartex" xmlns:cx7="http://schemas.microsoft.com/office/drawing/2016/5/13/chartex" xmlns:cx8="http://schemas.microsoft.com/office/drawing/2016/5/14/chartex" xmlns:mc="http://schemas.openxmlformats.org/markup-compatibility/2006" xmlns:aink="http://schemas.microsoft.com/office/drawing/2016/ink" xmlns:am3d="http://schemas.microsoft.com/office/drawing/2017/model3d" xmlns:o="urn:schemas-microsoft-com:office:office" xmlns:r="http://schemas.openxmlformats.org/officeDocument/2006/relationships" xmlns:m="http://schemas.openxmlformats.org/officeDocument/2006/math" xmlns:v="urn:schemas-microsoft-com:vml" xmlns:wp14="http://schemas.microsoft.com/office/word/2010/wordprocessingDrawing" xmlns:wp="http://schemas.openxmlformats.org/drawingml/2006/wordprocessingDrawing" xmlns:w10="urn:schemas-microsoft-com:office:word" xmlns:w="http://schemas.openxmlformats.org/wordprocessingml/2006/main" xmlns:w14="http://schemas.microsoft.com/office/word/2010/wordml" xmlns:w15="http://schemas.microsoft.com/office/word/2012/wordml" xmlns:w16cid="http://schemas.microsoft.com/office/word/2016/wordml/cid" xmlns:w16se="http://schemas.microsoft.com/office/word/2015/wordml/symex" xmlns:wpg="http://schemas.microsoft.com/office/word/2010/wordprocessingGroup" xmlns:wpi="http://schemas.microsoft.com/office/word/2010/wordprocessingInk" xmlns:wne="http://schemas.microsoft.com/office/word/2006/wordml" xmlns:wps="http://schemas.microsoft.com/office/word/2010/wordprocessingShape" mc:Ignorable="w14 w15 w16se w16cid wp14">
+<w:numbering xmlns:wpc="http://schemas.microsoft.com/office/word/2010/wordprocessingCanvas" xmlns:cx="http://schemas.microsoft.com/office/drawing/2014/chartex" xmlns:cx1="http://schemas.microsoft.com/office/drawing/2015/9/8/chartex" xmlns:cx2="http://schemas.microsoft.com/office/drawing/2015/10/21/chartex" xmlns:cx3="http://schemas.microsoft.com/office/drawing/2016/5/9/chartex" xmlns:cx4="http://schemas.microsoft.com/office/drawing/2016/5/10/chartex" xmlns:cx5="http://schemas.microsoft.com/office/drawing/2016/5/11/chartex" xmlns:cx6="http://schemas.microsoft.com/office/drawing/2016/5/12/chartex" xmlns:cx7="http://schemas.microsoft.com/office/drawing/2016/5/13/chartex" xmlns:cx8="http://schemas.microsoft.com/office/drawing/2016/5/14/chartex" xmlns:mc="http://schemas.openxmlformats.org/markup-compatibility/2006" xmlns:aink="http://schemas.microsoft.com/office/drawing/2016/ink" xmlns:am3d="http://schemas.microsoft.com/office/drawing/2017/model3d" xmlns:o="urn:schemas-microsoft-com:office:office" xmlns:r="http://schemas.openxmlformats.org/officeDocument/2006/relationships" xmlns:m="http://schemas.openxmlformats.org/officeDocument/2006/math" xmlns:v="urn:schemas-microsoft-com:vml" xmlns:wp14="http://schemas.microsoft.com/office/word/2010/wordprocessingDrawing" xmlns:wp="http://schemas.openxmlformats.org/drawingml/2006/wordprocessingDrawing" xmlns:w10="urn:schemas-microsoft-com:office:word" xmlns:w="http://schemas.openxmlformats.org/wordprocessingml/2006/main" xmlns:w14="http://schemas.microsoft.com/office/word/2010/wordml" xmlns:w15="http://schemas.microsoft.com/office/word/2012/wordml" xmlns:w16cex="http://schemas.microsoft.com/office/word/2018/wordml/cex" xmlns:w16cid="http://schemas.microsoft.com/office/word/2016/wordml/cid" xmlns:w16="http://schemas.microsoft.com/office/word/2018/wordml" xmlns:w16sdtdh="http://schemas.microsoft.com/office/word/2020/wordml/sdtdatahash" xmlns:w16se="http://schemas.microsoft.com/office/word/2015/wordml/symex" xmlns:wpg="http://schemas.microsoft.com/office/word/2010/wordprocessingGroup" xmlns:wpi="http://schemas.microsoft.com/office/word/2010/wordprocessingInk" xmlns:wne="http://schemas.microsoft.com/office/word/2006/wordml" xmlns:wps="http://schemas.microsoft.com/office/word/2010/wordprocessingShape" mc:Ignorable="w14 w15 w16se w16cid w16 w16cex w16sdtdh wp14">
   <w:abstractNum w:abstractNumId="0" w15:restartNumberingAfterBreak="0">
     <w:nsid w:val="074C2C64"/>
     <w:multiLevelType w:val="hybridMultilevel"/>
@@ -5669,7 +5296,7 @@
 </file>
 
 <file path=word/styles.xml><?xml version="1.0" encoding="utf-8"?>
-<w:styles xmlns:mc="http://schemas.openxmlformats.org/markup-compatibility/2006" xmlns:r="http://schemas.openxmlformats.org/officeDocument/2006/relationships" xmlns:w="http://schemas.openxmlformats.org/wordprocessingml/2006/main" xmlns:w14="http://schemas.microsoft.com/office/word/2010/wordml" xmlns:w15="http://schemas.microsoft.com/office/word/2012/wordml" xmlns:w16cid="http://schemas.microsoft.com/office/word/2016/wordml/cid" xmlns:w16se="http://schemas.microsoft.com/office/word/2015/wordml/symex" mc:Ignorable="w14 w15 w16se w16cid">
+<w:styles xmlns:mc="http://schemas.openxmlformats.org/markup-compatibility/2006" xmlns:r="http://schemas.openxmlformats.org/officeDocument/2006/relationships" xmlns:w="http://schemas.openxmlformats.org/wordprocessingml/2006/main" xmlns:w14="http://schemas.microsoft.com/office/word/2010/wordml" xmlns:w15="http://schemas.microsoft.com/office/word/2012/wordml" xmlns:w16cex="http://schemas.microsoft.com/office/word/2018/wordml/cex" xmlns:w16cid="http://schemas.microsoft.com/office/word/2016/wordml/cid" xmlns:w16="http://schemas.microsoft.com/office/word/2018/wordml" xmlns:w16sdtdh="http://schemas.microsoft.com/office/word/2020/wordml/sdtdatahash" xmlns:w16se="http://schemas.microsoft.com/office/word/2015/wordml/symex" mc:Ignorable="w14 w15 w16se w16cid w16 w16cex w16sdtdh">
   <w:docDefaults>
     <w:rPrDefault>
       <w:rPr>
@@ -5685,7 +5312,7 @@
       </w:pPr>
     </w:pPrDefault>
   </w:docDefaults>
-  <w:latentStyles w:defLockedState="0" w:defUIPriority="99" w:defSemiHidden="0" w:defUnhideWhenUsed="0" w:defQFormat="0" w:count="375">
+  <w:latentStyles w:defLockedState="0" w:defUIPriority="99" w:defSemiHidden="0" w:defUnhideWhenUsed="0" w:defQFormat="0" w:count="376">
     <w:lsdException w:name="Normal" w:uiPriority="0" w:qFormat="1"/>
     <w:lsdException w:name="heading 1" w:uiPriority="9" w:qFormat="1"/>
     <w:lsdException w:name="heading 2" w:semiHidden="1" w:uiPriority="9" w:unhideWhenUsed="1" w:qFormat="1"/>
@@ -5791,7 +5418,6 @@
     <w:lsdException w:name="HTML Sample" w:semiHidden="1" w:unhideWhenUsed="1"/>
     <w:lsdException w:name="HTML Typewriter" w:semiHidden="1" w:unhideWhenUsed="1"/>
     <w:lsdException w:name="HTML Variable" w:semiHidden="1" w:unhideWhenUsed="1"/>
-    <w:lsdException w:name="Normal Table" w:semiHidden="1" w:unhideWhenUsed="1"/>
     <w:lsdException w:name="annotation subject" w:semiHidden="1" w:unhideWhenUsed="1"/>
     <w:lsdException w:name="No List" w:semiHidden="1" w:unhideWhenUsed="1"/>
     <w:lsdException w:name="Outline List 1" w:semiHidden="1" w:unhideWhenUsed="1"/>
@@ -5838,10 +5464,8 @@
     <w:lsdException w:name="Table Subtle 2" w:semiHidden="1" w:unhideWhenUsed="1"/>
     <w:lsdException w:name="Table Web 1" w:semiHidden="1" w:unhideWhenUsed="1"/>
     <w:lsdException w:name="Table Web 2" w:semiHidden="1" w:unhideWhenUsed="1"/>
-    <w:lsdException w:name="Table Web 3" w:semiHidden="1" w:unhideWhenUsed="1"/>
     <w:lsdException w:name="Balloon Text" w:semiHidden="1" w:unhideWhenUsed="1"/>
     <w:lsdException w:name="Table Grid" w:uiPriority="39"/>
-    <w:lsdException w:name="Table Theme" w:semiHidden="1" w:unhideWhenUsed="1"/>
     <w:lsdException w:name="Placeholder Text" w:semiHidden="1"/>
     <w:lsdException w:name="No Spacing" w:uiPriority="1" w:qFormat="1"/>
     <w:lsdException w:name="Light Shading" w:uiPriority="60"/>
@@ -6061,6 +5685,7 @@
     <w:lsdException w:name="Smart Hyperlink" w:semiHidden="1" w:unhideWhenUsed="1"/>
     <w:lsdException w:name="Hashtag" w:semiHidden="1" w:unhideWhenUsed="1"/>
     <w:lsdException w:name="Unresolved Mention" w:semiHidden="1" w:unhideWhenUsed="1"/>
+    <w:lsdException w:name="Smart Link" w:semiHidden="1" w:unhideWhenUsed="1"/>
   </w:latentStyles>
   <w:style w:type="paragraph" w:default="1" w:styleId="a">
     <w:name w:val="Normal"/>

</xml_diff>